<commit_message>
Completing float functionality in project
</commit_message>
<xml_diff>
--- a/compiler-extended/documentation/LT_Compiler_Grammar.docx
+++ b/compiler-extended/documentation/LT_Compiler_Grammar.docx
@@ -4,7 +4,15 @@
   <w:body>
     <w:p>
       <w:r>
-        <w:t>This grammar is lightly adapted from the provided grammar. I refactored both declaration-list and param to convert this from a LL3 grammar to a LL1 grammar. (Before, the rule was param := type-specifier ID [] | type-specifier ID ε. By refactoring, we no longer have too look ahead three items to tokens determine which rule applies here).</w:t>
+        <w:t xml:space="preserve">This grammar is lightly adapted from the provided grammar. I refactored both declaration-list and param to convert this from a LL3 grammar to a LL1 grammar. (Before, the rule was param := type-specifier ID [] | type-specifier ID ε. By refactoring, we no longer have </w:t>
+      </w:r>
+      <w:proofErr w:type="spellStart"/>
+      <w:r>
+        <w:t>too</w:t>
+      </w:r>
+      <w:proofErr w:type="spellEnd"/>
+      <w:r>
+        <w:t xml:space="preserve"> look ahead three items to tokens determine which rule applies here).</w:t>
       </w:r>
     </w:p>
     <w:p>
@@ -61,17 +69,25 @@
       <w:r>
         <w:t>type-specifier := int | void</w:t>
       </w:r>
-    </w:p>
-    <w:p>
-      <w:pPr>
-        <w:numPr>
-          <w:ilvl w:val="0"/>
-          <w:numId w:val="1"/>
-        </w:numPr>
-      </w:pPr>
-      <w:r>
-        <w:t>fun-declaration := ( params ) compound-stmt</w:t>
-      </w:r>
+      <w:r>
+        <w:t xml:space="preserve"> | float</w:t>
+      </w:r>
+    </w:p>
+    <w:p>
+      <w:pPr>
+        <w:numPr>
+          <w:ilvl w:val="0"/>
+          <w:numId w:val="1"/>
+        </w:numPr>
+      </w:pPr>
+      <w:r>
+        <w:t>fun-declaration := ( params ) compound-</w:t>
+      </w:r>
+      <w:proofErr w:type="spellStart"/>
+      <w:r>
+        <w:t>stmt</w:t>
+      </w:r>
+      <w:proofErr w:type="spellEnd"/>
     </w:p>
     <w:p>
       <w:pPr>
@@ -114,7 +130,15 @@
         </w:numPr>
       </w:pPr>
       <w:r>
-        <w:t>compound-stmt := { local-declarations statement-list }</w:t>
+        <w:t>compound-</w:t>
+      </w:r>
+      <w:proofErr w:type="spellStart"/>
+      <w:r>
+        <w:t>stmt</w:t>
+      </w:r>
+      <w:proofErr w:type="spellEnd"/>
+      <w:r>
+        <w:t xml:space="preserve"> := { local-declarations statement-list }</w:t>
       </w:r>
     </w:p>
     <w:p>
@@ -147,84 +171,198 @@
         </w:numPr>
       </w:pPr>
       <w:r>
-        <w:t>statement := expression-stmt | compound-stmt | selection-stmt | iteration-stmt | return-stmt | io-stmt</w:t>
-      </w:r>
-    </w:p>
-    <w:p>
-      <w:pPr>
-        <w:numPr>
-          <w:ilvl w:val="0"/>
-          <w:numId w:val="1"/>
-        </w:numPr>
-      </w:pPr>
-      <w:r>
-        <w:t>io-stmt := input-stmt | output-stmt</w:t>
-      </w:r>
-    </w:p>
-    <w:p>
-      <w:pPr>
-        <w:numPr>
-          <w:ilvl w:val="0"/>
-          <w:numId w:val="1"/>
-        </w:numPr>
-      </w:pPr>
-      <w:r>
-        <w:t>input-stmt := input ( STRING )</w:t>
-      </w:r>
-    </w:p>
-    <w:p>
-      <w:pPr>
-        <w:numPr>
-          <w:ilvl w:val="0"/>
-          <w:numId w:val="1"/>
-        </w:numPr>
-      </w:pPr>
-      <w:r>
-        <w:t>output-stmt := output ( STRING ) | output ( expression )</w:t>
-      </w:r>
-    </w:p>
-    <w:p>
-      <w:pPr>
-        <w:numPr>
-          <w:ilvl w:val="0"/>
-          <w:numId w:val="1"/>
-        </w:numPr>
-      </w:pPr>
-      <w:r>
-        <w:t>expression-stmt := expression ; | ;</w:t>
-      </w:r>
-    </w:p>
-    <w:p>
-      <w:pPr>
-        <w:numPr>
-          <w:ilvl w:val="0"/>
-          <w:numId w:val="1"/>
-        </w:numPr>
-      </w:pPr>
-      <w:r>
-        <w:t>selection-stmt := if ( simple-expression ) statement | if ( simple-expression ) statement else statement</w:t>
-      </w:r>
-    </w:p>
-    <w:p>
-      <w:pPr>
-        <w:numPr>
-          <w:ilvl w:val="0"/>
-          <w:numId w:val="1"/>
-        </w:numPr>
-      </w:pPr>
-      <w:r>
-        <w:t>iteration-stmt := while ( expression ) statement</w:t>
-      </w:r>
-    </w:p>
-    <w:p>
-      <w:pPr>
-        <w:numPr>
-          <w:ilvl w:val="0"/>
-          <w:numId w:val="1"/>
-        </w:numPr>
-      </w:pPr>
-      <w:r>
-        <w:t>return-stmt := return ; | return expression ;</w:t>
+        <w:t>statement := expression-</w:t>
+      </w:r>
+      <w:proofErr w:type="spellStart"/>
+      <w:r>
+        <w:t>stmt</w:t>
+      </w:r>
+      <w:proofErr w:type="spellEnd"/>
+      <w:r>
+        <w:t xml:space="preserve"> | compound-</w:t>
+      </w:r>
+      <w:proofErr w:type="spellStart"/>
+      <w:r>
+        <w:t>stmt</w:t>
+      </w:r>
+      <w:proofErr w:type="spellEnd"/>
+      <w:r>
+        <w:t xml:space="preserve"> | selection-</w:t>
+      </w:r>
+      <w:proofErr w:type="spellStart"/>
+      <w:r>
+        <w:t>stmt</w:t>
+      </w:r>
+      <w:proofErr w:type="spellEnd"/>
+      <w:r>
+        <w:t xml:space="preserve"> | iteration-</w:t>
+      </w:r>
+      <w:proofErr w:type="spellStart"/>
+      <w:r>
+        <w:t>stmt</w:t>
+      </w:r>
+      <w:proofErr w:type="spellEnd"/>
+      <w:r>
+        <w:t xml:space="preserve"> | return-</w:t>
+      </w:r>
+      <w:proofErr w:type="spellStart"/>
+      <w:r>
+        <w:t>stmt</w:t>
+      </w:r>
+      <w:proofErr w:type="spellEnd"/>
+      <w:r>
+        <w:t xml:space="preserve"> | io-</w:t>
+      </w:r>
+      <w:proofErr w:type="spellStart"/>
+      <w:r>
+        <w:t>stmt</w:t>
+      </w:r>
+      <w:proofErr w:type="spellEnd"/>
+    </w:p>
+    <w:p>
+      <w:pPr>
+        <w:numPr>
+          <w:ilvl w:val="0"/>
+          <w:numId w:val="1"/>
+        </w:numPr>
+      </w:pPr>
+      <w:r>
+        <w:t>io-</w:t>
+      </w:r>
+      <w:proofErr w:type="spellStart"/>
+      <w:r>
+        <w:t>stmt</w:t>
+      </w:r>
+      <w:proofErr w:type="spellEnd"/>
+      <w:r>
+        <w:t xml:space="preserve"> := input-</w:t>
+      </w:r>
+      <w:proofErr w:type="spellStart"/>
+      <w:r>
+        <w:t>stmt</w:t>
+      </w:r>
+      <w:proofErr w:type="spellEnd"/>
+      <w:r>
+        <w:t xml:space="preserve"> | output-</w:t>
+      </w:r>
+      <w:proofErr w:type="spellStart"/>
+      <w:r>
+        <w:t>stmt</w:t>
+      </w:r>
+      <w:proofErr w:type="spellEnd"/>
+    </w:p>
+    <w:p>
+      <w:pPr>
+        <w:numPr>
+          <w:ilvl w:val="0"/>
+          <w:numId w:val="1"/>
+        </w:numPr>
+      </w:pPr>
+      <w:r>
+        <w:t>input-</w:t>
+      </w:r>
+      <w:proofErr w:type="spellStart"/>
+      <w:r>
+        <w:t>stmt</w:t>
+      </w:r>
+      <w:proofErr w:type="spellEnd"/>
+      <w:r>
+        <w:t xml:space="preserve"> := input ( STRING )</w:t>
+      </w:r>
+    </w:p>
+    <w:p>
+      <w:pPr>
+        <w:numPr>
+          <w:ilvl w:val="0"/>
+          <w:numId w:val="1"/>
+        </w:numPr>
+      </w:pPr>
+      <w:r>
+        <w:t>output-</w:t>
+      </w:r>
+      <w:proofErr w:type="spellStart"/>
+      <w:r>
+        <w:t>stmt</w:t>
+      </w:r>
+      <w:proofErr w:type="spellEnd"/>
+      <w:r>
+        <w:t xml:space="preserve"> := output ( STRING ) | output ( expression )</w:t>
+      </w:r>
+    </w:p>
+    <w:p>
+      <w:pPr>
+        <w:numPr>
+          <w:ilvl w:val="0"/>
+          <w:numId w:val="1"/>
+        </w:numPr>
+      </w:pPr>
+      <w:r>
+        <w:t>expression-</w:t>
+      </w:r>
+      <w:proofErr w:type="spellStart"/>
+      <w:r>
+        <w:t>stmt</w:t>
+      </w:r>
+      <w:proofErr w:type="spellEnd"/>
+      <w:r>
+        <w:t xml:space="preserve"> := expression ; | ;</w:t>
+      </w:r>
+    </w:p>
+    <w:p>
+      <w:pPr>
+        <w:numPr>
+          <w:ilvl w:val="0"/>
+          <w:numId w:val="1"/>
+        </w:numPr>
+      </w:pPr>
+      <w:r>
+        <w:t>selection-</w:t>
+      </w:r>
+      <w:proofErr w:type="spellStart"/>
+      <w:r>
+        <w:t>stmt</w:t>
+      </w:r>
+      <w:proofErr w:type="spellEnd"/>
+      <w:r>
+        <w:t xml:space="preserve"> := if ( simple-expression ) statement | if ( simple-expression ) statement else statement</w:t>
+      </w:r>
+    </w:p>
+    <w:p>
+      <w:pPr>
+        <w:numPr>
+          <w:ilvl w:val="0"/>
+          <w:numId w:val="1"/>
+        </w:numPr>
+      </w:pPr>
+      <w:r>
+        <w:t>iteration-</w:t>
+      </w:r>
+      <w:proofErr w:type="spellStart"/>
+      <w:r>
+        <w:t>stmt</w:t>
+      </w:r>
+      <w:proofErr w:type="spellEnd"/>
+      <w:r>
+        <w:t xml:space="preserve"> := while ( expression ) statement</w:t>
+      </w:r>
+    </w:p>
+    <w:p>
+      <w:pPr>
+        <w:numPr>
+          <w:ilvl w:val="0"/>
+          <w:numId w:val="1"/>
+        </w:numPr>
+      </w:pPr>
+      <w:r>
+        <w:t>return-</w:t>
+      </w:r>
+      <w:proofErr w:type="spellStart"/>
+      <w:r>
+        <w:t>stmt</w:t>
+      </w:r>
+      <w:proofErr w:type="spellEnd"/>
+      <w:r>
+        <w:t xml:space="preserve"> := return ; | return expression ;</w:t>
       </w:r>
     </w:p>
     <w:p>
@@ -264,106 +402,190 @@
         </w:numPr>
       </w:pPr>
       <w:r>
-        <w:t>simple-expression := additive-expression relop additive-expression | additive-expression</w:t>
-      </w:r>
-    </w:p>
-    <w:p>
-      <w:pPr>
-        <w:numPr>
-          <w:ilvl w:val="0"/>
-          <w:numId w:val="1"/>
-        </w:numPr>
-      </w:pPr>
-      <w:r>
-        <w:t>relop := &lt;= | &lt; | &gt; | &gt;= | == | !=</w:t>
-      </w:r>
-    </w:p>
-    <w:p>
-      <w:pPr>
-        <w:numPr>
-          <w:ilvl w:val="0"/>
-          <w:numId w:val="1"/>
-        </w:numPr>
-      </w:pPr>
-      <w:r>
-        <w:t>additive-expression := additive-expression addop term | term</w:t>
-      </w:r>
-    </w:p>
-    <w:p>
-      <w:pPr>
-        <w:numPr>
-          <w:ilvl w:val="0"/>
-          <w:numId w:val="1"/>
-        </w:numPr>
-      </w:pPr>
-      <w:r>
-        <w:t>addop := + | -</w:t>
-      </w:r>
-    </w:p>
-    <w:p>
-      <w:pPr>
-        <w:numPr>
-          <w:ilvl w:val="0"/>
-          <w:numId w:val="1"/>
-        </w:numPr>
-      </w:pPr>
-      <w:r>
-        <w:t>term := term mulop factor | factor</w:t>
-      </w:r>
-    </w:p>
-    <w:p>
-      <w:pPr>
-        <w:numPr>
-          <w:ilvl w:val="0"/>
-          <w:numId w:val="1"/>
-        </w:numPr>
-      </w:pPr>
-      <w:r>
-        <w:t>mulop := * | /</w:t>
-      </w:r>
-    </w:p>
-    <w:p>
-      <w:pPr>
-        <w:numPr>
-          <w:ilvl w:val="0"/>
-          <w:numId w:val="1"/>
-        </w:numPr>
-      </w:pPr>
-      <w:r>
-        <w:t>factor := ( simple-expression ) | var | call | NUM | input-stmt</w:t>
-      </w:r>
-    </w:p>
-    <w:p>
-      <w:pPr>
-        <w:numPr>
-          <w:ilvl w:val="0"/>
-          <w:numId w:val="1"/>
-        </w:numPr>
-      </w:pPr>
-      <w:r>
-        <w:t>call := ID ( args )</w:t>
-      </w:r>
-    </w:p>
-    <w:p>
-      <w:pPr>
-        <w:numPr>
-          <w:ilvl w:val="0"/>
-          <w:numId w:val="1"/>
-        </w:numPr>
-      </w:pPr>
-      <w:r>
-        <w:t>args := arg-list | ε</w:t>
-      </w:r>
-    </w:p>
-    <w:p>
-      <w:pPr>
-        <w:numPr>
-          <w:ilvl w:val="0"/>
-          <w:numId w:val="1"/>
-        </w:numPr>
-      </w:pPr>
-      <w:r>
-        <w:t>arg-list := arg-list , expression | expression</w:t>
+        <w:t xml:space="preserve">simple-expression := additive-expression </w:t>
+      </w:r>
+      <w:proofErr w:type="spellStart"/>
+      <w:r>
+        <w:t>relop</w:t>
+      </w:r>
+      <w:proofErr w:type="spellEnd"/>
+      <w:r>
+        <w:t xml:space="preserve"> additive-expression | additive-expression</w:t>
+      </w:r>
+    </w:p>
+    <w:p>
+      <w:pPr>
+        <w:numPr>
+          <w:ilvl w:val="0"/>
+          <w:numId w:val="1"/>
+        </w:numPr>
+      </w:pPr>
+      <w:proofErr w:type="spellStart"/>
+      <w:r>
+        <w:t>relop</w:t>
+      </w:r>
+      <w:proofErr w:type="spellEnd"/>
+      <w:r>
+        <w:t xml:space="preserve"> := &lt;= | &lt; | &gt; | &gt;= | == | !=</w:t>
+      </w:r>
+    </w:p>
+    <w:p>
+      <w:pPr>
+        <w:numPr>
+          <w:ilvl w:val="0"/>
+          <w:numId w:val="1"/>
+        </w:numPr>
+      </w:pPr>
+      <w:r>
+        <w:t xml:space="preserve">additive-expression := additive-expression </w:t>
+      </w:r>
+      <w:proofErr w:type="spellStart"/>
+      <w:r>
+        <w:t>addop</w:t>
+      </w:r>
+      <w:proofErr w:type="spellEnd"/>
+      <w:r>
+        <w:t xml:space="preserve"> term | term</w:t>
+      </w:r>
+    </w:p>
+    <w:p>
+      <w:pPr>
+        <w:numPr>
+          <w:ilvl w:val="0"/>
+          <w:numId w:val="1"/>
+        </w:numPr>
+      </w:pPr>
+      <w:proofErr w:type="spellStart"/>
+      <w:r>
+        <w:t>addop</w:t>
+      </w:r>
+      <w:proofErr w:type="spellEnd"/>
+      <w:r>
+        <w:t xml:space="preserve"> := + | -</w:t>
+      </w:r>
+    </w:p>
+    <w:p>
+      <w:pPr>
+        <w:numPr>
+          <w:ilvl w:val="0"/>
+          <w:numId w:val="1"/>
+        </w:numPr>
+      </w:pPr>
+      <w:r>
+        <w:t xml:space="preserve">term := term </w:t>
+      </w:r>
+      <w:proofErr w:type="spellStart"/>
+      <w:r>
+        <w:t>mulop</w:t>
+      </w:r>
+      <w:proofErr w:type="spellEnd"/>
+      <w:r>
+        <w:t xml:space="preserve"> factor | factor</w:t>
+      </w:r>
+    </w:p>
+    <w:p>
+      <w:pPr>
+        <w:numPr>
+          <w:ilvl w:val="0"/>
+          <w:numId w:val="1"/>
+        </w:numPr>
+      </w:pPr>
+      <w:proofErr w:type="spellStart"/>
+      <w:r>
+        <w:t>mulop</w:t>
+      </w:r>
+      <w:proofErr w:type="spellEnd"/>
+      <w:r>
+        <w:t xml:space="preserve"> := * | /</w:t>
+      </w:r>
+    </w:p>
+    <w:p>
+      <w:pPr>
+        <w:numPr>
+          <w:ilvl w:val="0"/>
+          <w:numId w:val="1"/>
+        </w:numPr>
+      </w:pPr>
+      <w:r>
+        <w:t xml:space="preserve">factor := ( simple-expression ) | var | call | NUM | </w:t>
+      </w:r>
+      <w:r>
+        <w:t xml:space="preserve">FLOAT | </w:t>
+      </w:r>
+      <w:r>
+        <w:t>input-</w:t>
+      </w:r>
+      <w:proofErr w:type="spellStart"/>
+      <w:r>
+        <w:t>stmt</w:t>
+      </w:r>
+      <w:proofErr w:type="spellEnd"/>
+    </w:p>
+    <w:p>
+      <w:pPr>
+        <w:numPr>
+          <w:ilvl w:val="0"/>
+          <w:numId w:val="1"/>
+        </w:numPr>
+      </w:pPr>
+      <w:r>
+        <w:t xml:space="preserve">call := ID ( </w:t>
+      </w:r>
+      <w:proofErr w:type="spellStart"/>
+      <w:r>
+        <w:t>args</w:t>
+      </w:r>
+      <w:proofErr w:type="spellEnd"/>
+      <w:r>
+        <w:t xml:space="preserve"> )</w:t>
+      </w:r>
+    </w:p>
+    <w:p>
+      <w:pPr>
+        <w:numPr>
+          <w:ilvl w:val="0"/>
+          <w:numId w:val="1"/>
+        </w:numPr>
+      </w:pPr>
+      <w:proofErr w:type="spellStart"/>
+      <w:r>
+        <w:t>args</w:t>
+      </w:r>
+      <w:proofErr w:type="spellEnd"/>
+      <w:r>
+        <w:t xml:space="preserve"> := </w:t>
+      </w:r>
+      <w:proofErr w:type="spellStart"/>
+      <w:r>
+        <w:t>arg</w:t>
+      </w:r>
+      <w:proofErr w:type="spellEnd"/>
+      <w:r>
+        <w:t>-list | ε</w:t>
+      </w:r>
+    </w:p>
+    <w:p>
+      <w:pPr>
+        <w:numPr>
+          <w:ilvl w:val="0"/>
+          <w:numId w:val="1"/>
+        </w:numPr>
+      </w:pPr>
+      <w:proofErr w:type="spellStart"/>
+      <w:r>
+        <w:t>arg</w:t>
+      </w:r>
+      <w:proofErr w:type="spellEnd"/>
+      <w:r>
+        <w:t xml:space="preserve">-list := </w:t>
+      </w:r>
+      <w:proofErr w:type="spellStart"/>
+      <w:r>
+        <w:t>arg</w:t>
+      </w:r>
+      <w:proofErr w:type="spellEnd"/>
+      <w:r>
+        <w:t>-list , expression | expression</w:t>
       </w:r>
     </w:p>
     <w:p/>

</xml_diff>